<commit_message>
MFY auto commit at 12/01/2022 19:55:38
</commit_message>
<xml_diff>
--- a/5) Data Communication and Networks_BM/Lab/Assignment/A/muhammadFahad_Assignmet.docx
+++ b/5) Data Communication and Networks_BM/Lab/Assignment/A/muhammadFahad_Assignmet.docx
@@ -2067,7 +2067,14 @@
                 <w:rFonts w:ascii="Calibri" w:eastAsia="Times New Roman" w:hAnsi="Calibri" w:cs="Calibri"/>
                 <w:color w:val="000000"/>
               </w:rPr>
-              <w:t>192.168.29.15</w:t>
+              <w:t>192.168.34</w:t>
+            </w:r>
+            <w:r>
+              <w:rPr>
+                <w:rFonts w:ascii="Calibri" w:eastAsia="Times New Roman" w:hAnsi="Calibri" w:cs="Calibri"/>
+                <w:color w:val="000000"/>
+              </w:rPr>
+              <w:t>.15</w:t>
             </w:r>
           </w:p>
         </w:tc>
@@ -2223,7 +2230,14 @@
                 <w:rFonts w:ascii="Calibri" w:eastAsia="Times New Roman" w:hAnsi="Calibri" w:cs="Calibri"/>
                 <w:color w:val="000000"/>
               </w:rPr>
-              <w:t>192.168.34.15</w:t>
+              <w:t>192.168.29</w:t>
+            </w:r>
+            <w:r>
+              <w:rPr>
+                <w:rFonts w:ascii="Calibri" w:eastAsia="Times New Roman" w:hAnsi="Calibri" w:cs="Calibri"/>
+                <w:color w:val="000000"/>
+              </w:rPr>
+              <w:t>.15</w:t>
             </w:r>
           </w:p>
         </w:tc>
@@ -2287,7 +2301,14 @@
                 <w:rFonts w:ascii="Calibri" w:eastAsia="Times New Roman" w:hAnsi="Calibri" w:cs="Calibri"/>
                 <w:color w:val="000000"/>
               </w:rPr>
-              <w:t>192.168.29.16</w:t>
+              <w:t>192.168.34</w:t>
+            </w:r>
+            <w:r>
+              <w:rPr>
+                <w:rFonts w:ascii="Calibri" w:eastAsia="Times New Roman" w:hAnsi="Calibri" w:cs="Calibri"/>
+                <w:color w:val="000000"/>
+              </w:rPr>
+              <w:t>.16</w:t>
             </w:r>
           </w:p>
         </w:tc>
@@ -2972,16 +2993,19 @@
       <w:pPr>
         <w:pStyle w:val="Heading1"/>
       </w:pPr>
-      <w:bookmarkStart w:id="0" w:name="_GoBack"/>
-      <w:bookmarkEnd w:id="0"/>
     </w:p>
     <w:p>
       <w:pPr>
-        <w:pStyle w:val="Heading1"/>
+        <w:pStyle w:val="Heading2"/>
       </w:pPr>
       <w:r>
         <w:t>PC 0 to PC 1</w:t>
       </w:r>
+      <w:r>
+        <w:tab/>
+      </w:r>
+      <w:bookmarkStart w:id="0" w:name="_GoBack"/>
+      <w:bookmarkEnd w:id="0"/>
     </w:p>
     <w:p>
       <w:r>
@@ -2989,10 +3013,10 @@
           <w:noProof/>
         </w:rPr>
         <w:drawing>
-          <wp:inline distT="0" distB="0" distL="0" distR="0" wp14:anchorId="2EB3B85D" wp14:editId="0AD54069">
-            <wp:extent cx="6851176" cy="3145313"/>
-            <wp:effectExtent l="0" t="0" r="6985" b="0"/>
-            <wp:docPr id="7" name="Picture 7"/>
+          <wp:inline distT="0" distB="0" distL="0" distR="0" wp14:anchorId="6C36F2A4" wp14:editId="28BE8EAD">
+            <wp:extent cx="6837528" cy="2810518"/>
+            <wp:effectExtent l="0" t="0" r="1905" b="8890"/>
+            <wp:docPr id="3" name="Picture 3"/>
             <wp:cNvGraphicFramePr>
               <a:graphicFrameLocks xmlns:a="http://schemas.openxmlformats.org/drawingml/2006/main" noChangeAspect="1"/>
             </wp:cNvGraphicFramePr>
@@ -3012,7 +3036,7 @@
                   <pic:spPr>
                     <a:xfrm>
                       <a:off x="0" y="0"/>
-                      <a:ext cx="6877625" cy="3157456"/>
+                      <a:ext cx="6861606" cy="2820415"/>
                     </a:xfrm>
                     <a:prstGeom prst="rect">
                       <a:avLst/>
@@ -3597,7 +3621,7 @@
                               <w:sz w:val="24"/>
                               <w:szCs w:val="20"/>
                             </w:rPr>
-                            <w:t>Tuesday, January 11, 2022</w:t>
+                            <w:t>Wednesday, January 12, 2022</w:t>
                           </w:r>
                           <w:r>
                             <w:rPr>
@@ -3731,7 +3755,7 @@
                         <w:sz w:val="24"/>
                         <w:szCs w:val="20"/>
                       </w:rPr>
-                      <w:t>Tuesday, January 11, 2022</w:t>
+                      <w:t>Wednesday, January 12, 2022</w:t>
                     </w:r>
                     <w:r>
                       <w:rPr>

</xml_diff>